<commit_message>
wip: avancement maquette; wip: avancement rapport
</commit_message>
<xml_diff>
--- a/documentation/TP_Rapport-Luca_Maggioli.docx
+++ b/documentation/TP_Rapport-Luca_Maggioli.docx
@@ -3823,7 +3823,13 @@
         <w:t xml:space="preserve">J’ai choisi ce dernier pour le fait de pouvoir créer la maquette directement </w:t>
       </w:r>
       <w:r>
-        <w:t xml:space="preserve">subdivisée en composants, ce qui me facilite la tache </w:t>
+        <w:t xml:space="preserve">subdivisée en composants, ce qui me facilite la </w:t>
+      </w:r>
+      <w:r>
+        <w:t>tâche</w:t>
+      </w:r>
+      <w:r>
+        <w:t xml:space="preserve"> </w:t>
       </w:r>
       <w:r>
         <w:t xml:space="preserve">de programmation </w:t>
@@ -3845,6 +3851,65 @@
       </w:r>
     </w:p>
     <w:p/>
+    <w:p>
+      <w:r>
+        <w:t xml:space="preserve">J’ai opté pour un design simple et </w:t>
+      </w:r>
+      <w:r>
+        <w:t xml:space="preserve">intuitif pour </w:t>
+      </w:r>
+      <w:r>
+        <w:t xml:space="preserve">essayer de </w:t>
+      </w:r>
+      <w:r>
+        <w:t>faciliter et rendre agréable l’utilisation de l’application</w:t>
+      </w:r>
+      <w:r>
+        <w:t>.</w:t>
+      </w:r>
+    </w:p>
+    <w:p/>
+    <w:p>
+      <w:r>
+        <w:t xml:space="preserve">Cette phase du projet m’a pris </w:t>
+      </w:r>
+      <w:r>
+        <w:t>plus de</w:t>
+      </w:r>
+      <w:r>
+        <w:t xml:space="preserve"> temps </w:t>
+      </w:r>
+      <w:r>
+        <w:t xml:space="preserve">que prévus </w:t>
+      </w:r>
+      <w:r>
+        <w:t xml:space="preserve">cela </w:t>
+      </w:r>
+      <w:r>
+        <w:t>a</w:t>
+      </w:r>
+      <w:r>
+        <w:t xml:space="preserve"> faussé d’une demi-journée ma planification, j’ai été surpris par l’importance </w:t>
+      </w:r>
+      <w:r>
+        <w:t xml:space="preserve">et la complexité </w:t>
+      </w:r>
+      <w:r>
+        <w:t xml:space="preserve">de </w:t>
+      </w:r>
+      <w:r>
+        <w:t>faire une bonne</w:t>
+      </w:r>
+      <w:r>
+        <w:t xml:space="preserve"> conception et </w:t>
+      </w:r>
+      <w:r>
+        <w:t>design de l’application</w:t>
+      </w:r>
+      <w:r>
+        <w:t>.</w:t>
+      </w:r>
+    </w:p>
     <w:p/>
     <w:p>
       <w:pPr>
@@ -4269,6 +4334,7 @@
           <w:i w:val="0"/>
           <w:iCs/>
         </w:rPr>
+        <w:lastRenderedPageBreak/>
         <w:t>Planification</w:t>
       </w:r>
       <w:bookmarkEnd w:id="8"/>
@@ -4374,7 +4440,6 @@
           <w:szCs w:val="14"/>
           <w:lang w:eastAsia="fr-FR"/>
         </w:rPr>
-        <w:lastRenderedPageBreak/>
         <w:t>partage des tâches en cas de travail à plusieurs.</w:t>
       </w:r>
     </w:p>
@@ -5044,6 +5109,7 @@
           <w:i/>
           <w:iCs/>
         </w:rPr>
+        <w:lastRenderedPageBreak/>
         <w:t>programmation et scripts: librairies externes, dictionnaire des données, reconstruction du logiciel</w:t>
       </w:r>
       <w:r>
@@ -5132,7 +5198,6 @@
           <w:i w:val="0"/>
           <w:iCs/>
         </w:rPr>
-        <w:lastRenderedPageBreak/>
         <w:t>Description des test</w:t>
       </w:r>
       <w:bookmarkEnd w:id="18"/>
@@ -5870,10 +5935,7 @@
         </w:rPr>
         <w:t>développement</w:t>
       </w:r>
-    </w:p>
-    <w:p>
-      <w:pPr>
-        <w:ind w:left="576"/>
+      <w:r>
         <w:rPr>
           <w:rStyle w:val="markedcontent"/>
           <w:rFonts w:cs="Arial"/>
@@ -5881,7 +5943,8 @@
           <w:iCs/>
           <w:szCs w:val="24"/>
         </w:rPr>
-      </w:pPr>
+        <w:t>.</w:t>
+      </w:r>
     </w:p>
     <w:p>
       <w:pPr>
@@ -5926,15 +5989,6 @@
       <w:pPr>
         <w:ind w:left="708" w:hanging="132"/>
         <w:rPr>
-          <w:i/>
-          <w:iCs/>
-        </w:rPr>
-      </w:pPr>
-    </w:p>
-    <w:p>
-      <w:pPr>
-        <w:ind w:left="708" w:hanging="132"/>
-        <w:rPr>
           <w:b/>
           <w:bCs/>
           <w:i/>
@@ -5961,6 +6015,50 @@
           <w:szCs w:val="24"/>
         </w:rPr>
         <w:t> : TODO</w:t>
+      </w:r>
+    </w:p>
+    <w:p>
+      <w:pPr>
+        <w:ind w:left="708" w:hanging="132"/>
+        <w:rPr>
+          <w:b/>
+          <w:bCs/>
+          <w:i/>
+          <w:iCs/>
+          <w:szCs w:val="24"/>
+        </w:rPr>
+      </w:pPr>
+      <w:r>
+        <w:rPr>
+          <w:b/>
+          <w:bCs/>
+          <w:i/>
+          <w:iCs/>
+          <w:szCs w:val="24"/>
+        </w:rPr>
+        <w:t>Front-End : TODO</w:t>
+      </w:r>
+    </w:p>
+    <w:p>
+      <w:pPr>
+        <w:ind w:left="708" w:hanging="132"/>
+        <w:rPr>
+          <w:b/>
+          <w:bCs/>
+          <w:i/>
+          <w:iCs/>
+          <w:szCs w:val="24"/>
+        </w:rPr>
+      </w:pPr>
+      <w:r>
+        <w:rPr>
+          <w:b/>
+          <w:bCs/>
+          <w:i/>
+          <w:iCs/>
+          <w:szCs w:val="24"/>
+        </w:rPr>
+        <w:t>Back-End : TODO</w:t>
       </w:r>
     </w:p>
     <w:p/>
@@ -6176,8 +6274,8 @@
       <w:tblGrid>
         <w:gridCol w:w="1418"/>
         <w:gridCol w:w="897"/>
-        <w:gridCol w:w="3907"/>
-        <w:gridCol w:w="2850"/>
+        <w:gridCol w:w="3929"/>
+        <w:gridCol w:w="2828"/>
       </w:tblGrid>
       <w:tr>
         <w:tc>
@@ -6471,25 +6569,122 @@
           <w:tcPr>
             <w:tcW w:w="820" w:type="dxa"/>
           </w:tcPr>
-          <w:p/>
+          <w:p>
+            <w:r>
+              <w:t>01.09.2022</w:t>
+            </w:r>
+          </w:p>
         </w:tc>
         <w:tc>
           <w:tcPr>
             <w:tcW w:w="897" w:type="dxa"/>
           </w:tcPr>
-          <w:p/>
+          <w:p>
+            <w:r>
+              <w:t>7h55</w:t>
+            </w:r>
+          </w:p>
         </w:tc>
         <w:tc>
           <w:tcPr>
             <w:tcW w:w="4236" w:type="dxa"/>
           </w:tcPr>
-          <w:p/>
+          <w:p>
+            <w:pPr>
+              <w:pStyle w:val="ListParagraph"/>
+              <w:numPr>
+                <w:ilvl w:val="0"/>
+                <w:numId w:val="17"/>
+              </w:numPr>
+            </w:pPr>
+            <w:r>
+              <w:t>Avancement rapport</w:t>
+            </w:r>
+          </w:p>
+          <w:p>
+            <w:pPr>
+              <w:pStyle w:val="ListParagraph"/>
+              <w:numPr>
+                <w:ilvl w:val="0"/>
+                <w:numId w:val="17"/>
+              </w:numPr>
+            </w:pPr>
+            <w:r>
+              <w:t>Avancement maquette figma</w:t>
+            </w:r>
+          </w:p>
+          <w:p>
+            <w:pPr>
+              <w:pStyle w:val="ListParagraph"/>
+              <w:numPr>
+                <w:ilvl w:val="0"/>
+                <w:numId w:val="17"/>
+              </w:numPr>
+            </w:pPr>
+            <w:r>
+              <w:t>Création et m</w:t>
+            </w:r>
+            <w:r>
+              <w:t>ise en place de l’application</w:t>
+            </w:r>
+            <w:r>
+              <w:t xml:space="preserve"> : Création </w:t>
+            </w:r>
+            <w:r>
+              <w:lastRenderedPageBreak/>
+              <w:t>application React</w:t>
+            </w:r>
+            <w:r>
+              <w:t>(</w:t>
+            </w:r>
+            <w:r>
+              <w:rPr>
+                <w:b/>
+                <w:bCs/>
+                <w:i/>
+                <w:iCs/>
+              </w:rPr>
+              <w:t>front-end</w:t>
+            </w:r>
+            <w:r>
+              <w:t>)</w:t>
+            </w:r>
+            <w:r>
+              <w:t>, configuration Electron</w:t>
+            </w:r>
+            <w:r>
+              <w:t>(</w:t>
+            </w:r>
+            <w:r>
+              <w:rPr>
+                <w:b/>
+                <w:bCs/>
+                <w:i/>
+                <w:iCs/>
+              </w:rPr>
+              <w:t>Back-end</w:t>
+            </w:r>
+            <w:r>
+              <w:t>)</w:t>
+            </w:r>
+            <w:r>
+              <w:t>,</w:t>
+            </w:r>
+            <w:r>
+              <w:t xml:space="preserve"> communication entre les deux.</w:t>
+            </w:r>
+          </w:p>
         </w:tc>
         <w:tc>
           <w:tcPr>
             <w:tcW w:w="3119" w:type="dxa"/>
           </w:tcPr>
-          <w:p/>
+          <w:p>
+            <w:r>
+              <w:lastRenderedPageBreak/>
+              <w:t>Temps planifié pour maquette dépassé</w:t>
+            </w:r>
+          </w:p>
         </w:tc>
       </w:tr>
       <w:tr>

</xml_diff>